<commit_message>
half of css done
</commit_message>
<xml_diff>
--- a/Assignment1/1/制作个人简历网页.docx
+++ b/Assignment1/1/制作个人简历网页.docx
@@ -365,8 +365,6 @@
         </w:rPr>
         <w:t>。</w:t>
       </w:r>
-      <w:bookmarkStart w:id="0" w:name="_GoBack"/>
-      <w:bookmarkEnd w:id="0"/>
     </w:p>
     <w:p>
       <w:pPr>
@@ -649,7 +647,25 @@
           <w:bCs/>
           <w:color w:val="000080"/>
         </w:rPr>
-        <w:t>&lt;table&gt;&lt;tr&gt;&lt;td&gt;</w:t>
+        <w:t>&lt;table&gt;&lt;</w:t>
+      </w:r>
+      <w:proofErr w:type="spellStart"/>
+      <w:r>
+        <w:rPr>
+          <w:rFonts w:ascii="Arial" w:hAnsi="Arial" w:cs="Arial" w:hint="eastAsia"/>
+          <w:bCs/>
+          <w:color w:val="000080"/>
+        </w:rPr>
+        <w:t>tr</w:t>
+      </w:r>
+      <w:proofErr w:type="spellEnd"/>
+      <w:r>
+        <w:rPr>
+          <w:rFonts w:ascii="Arial" w:hAnsi="Arial" w:cs="Arial" w:hint="eastAsia"/>
+          <w:bCs/>
+          <w:color w:val="000080"/>
+        </w:rPr>
+        <w:t>&gt;&lt;td&gt;</w:t>
       </w:r>
       <w:r>
         <w:rPr>
@@ -713,7 +729,25 @@
           <w:bCs/>
           <w:color w:val="000080"/>
         </w:rPr>
-        <w:t>&lt;hr&gt;</w:t>
+        <w:t>&lt;</w:t>
+      </w:r>
+      <w:proofErr w:type="spellStart"/>
+      <w:r>
+        <w:rPr>
+          <w:rFonts w:ascii="Arial" w:hAnsi="Arial" w:cs="Arial" w:hint="eastAsia"/>
+          <w:bCs/>
+          <w:color w:val="000080"/>
+        </w:rPr>
+        <w:t>hr</w:t>
+      </w:r>
+      <w:proofErr w:type="spellEnd"/>
+      <w:r>
+        <w:rPr>
+          <w:rFonts w:ascii="Arial" w:hAnsi="Arial" w:cs="Arial" w:hint="eastAsia"/>
+          <w:bCs/>
+          <w:color w:val="000080"/>
+        </w:rPr>
+        <w:t>&gt;</w:t>
       </w:r>
       <w:r>
         <w:rPr>
@@ -918,7 +952,25 @@
           <w:bCs/>
           <w:color w:val="000080"/>
         </w:rPr>
-        <w:t>&lt;img&gt;</w:t>
+        <w:t>&lt;</w:t>
+      </w:r>
+      <w:proofErr w:type="spellStart"/>
+      <w:r>
+        <w:rPr>
+          <w:rFonts w:ascii="Arial" w:hAnsi="Arial" w:cs="Arial" w:hint="eastAsia"/>
+          <w:bCs/>
+          <w:color w:val="000080"/>
+        </w:rPr>
+        <w:t>img</w:t>
+      </w:r>
+      <w:proofErr w:type="spellEnd"/>
+      <w:r>
+        <w:rPr>
+          <w:rFonts w:ascii="Arial" w:hAnsi="Arial" w:cs="Arial" w:hint="eastAsia"/>
+          <w:bCs/>
+          <w:color w:val="000080"/>
+        </w:rPr>
+        <w:t>&gt;</w:t>
       </w:r>
       <w:r>
         <w:rPr>
@@ -1239,7 +1291,7 @@
           <w:rFonts w:ascii="宋体" w:hAnsi="宋体" w:cs="Arial"/>
           <w:b/>
           <w:bCs/>
-          <w:color w:val="000080"/>
+          <w:color w:val="C00000"/>
         </w:rPr>
       </w:pPr>
       <w:r>
@@ -1247,36 +1299,9 @@
           <w:rFonts w:ascii="宋体" w:hAnsi="宋体" w:cs="Arial" w:hint="eastAsia"/>
           <w:b/>
           <w:bCs/>
-          <w:color w:val="000080"/>
-        </w:rPr>
-        <w:t>将</w:t>
-      </w:r>
-      <w:r>
-        <w:rPr>
-          <w:rFonts w:ascii="宋体" w:hAnsi="宋体" w:cs="Arial" w:hint="eastAsia"/>
-          <w:b/>
-          <w:bCs/>
-          <w:color w:val="000080"/>
-        </w:rPr>
-        <w:t>整页内容</w:t>
-      </w:r>
-      <w:r>
-        <w:rPr>
-          <w:rFonts w:ascii="宋体" w:hAnsi="宋体" w:cs="Arial" w:hint="eastAsia"/>
-          <w:b/>
-          <w:bCs/>
-          <w:color w:val="000080"/>
-        </w:rPr>
-        <w:t>居中</w:t>
-      </w:r>
-      <w:r>
-        <w:rPr>
-          <w:rFonts w:ascii="宋体" w:hAnsi="宋体" w:cs="Arial" w:hint="eastAsia"/>
-          <w:b/>
-          <w:bCs/>
-          <w:color w:val="000080"/>
-        </w:rPr>
-        <w:t>显示</w:t>
+          <w:color w:val="C00000"/>
+        </w:rPr>
+        <w:t>将整页内容居中显示</w:t>
       </w:r>
     </w:p>
     <w:p>
@@ -1291,7 +1316,7 @@
           <w:rFonts w:ascii="宋体" w:hAnsi="宋体" w:cs="Arial"/>
           <w:b/>
           <w:bCs/>
-          <w:color w:val="000080"/>
+          <w:color w:val="C00000"/>
         </w:rPr>
       </w:pPr>
       <w:r>
@@ -1299,7 +1324,7 @@
           <w:rFonts w:ascii="宋体" w:hAnsi="宋体" w:cs="Arial" w:hint="eastAsia"/>
           <w:b/>
           <w:bCs/>
-          <w:color w:val="000080"/>
+          <w:color w:val="C00000"/>
         </w:rPr>
         <w:t>将标题居中显示</w:t>
       </w:r>
@@ -1316,7 +1341,7 @@
           <w:rFonts w:ascii="宋体" w:hAnsi="宋体" w:cs="Arial"/>
           <w:b/>
           <w:bCs/>
-          <w:color w:val="000080"/>
+          <w:color w:val="C00000"/>
         </w:rPr>
       </w:pPr>
       <w:r>
@@ -1324,7 +1349,7 @@
           <w:rFonts w:ascii="宋体" w:hAnsi="宋体" w:cs="Arial" w:hint="eastAsia"/>
           <w:b/>
           <w:bCs/>
-          <w:color w:val="000080"/>
+          <w:color w:val="C00000"/>
         </w:rPr>
         <w:t>调整头像的大小，并将信息导航和头像在同一行显示</w:t>
       </w:r>
@@ -1602,7 +1627,38 @@
           <w:bCs/>
           <w:color w:val="000080"/>
         </w:rPr>
-        <w:t>将信息导航中的的链接在访问过后的颜色依然为蓝色</w:t>
+        <w:t>将信息导航中的</w:t>
+      </w:r>
+      <w:proofErr w:type="gramStart"/>
+      <w:r>
+        <w:rPr>
+          <w:rFonts w:ascii="宋体" w:hAnsi="宋体" w:cs="Arial" w:hint="eastAsia"/>
+          <w:b/>
+          <w:bCs/>
+          <w:color w:val="000080"/>
+        </w:rPr>
+        <w:t>的</w:t>
+      </w:r>
+      <w:proofErr w:type="gramEnd"/>
+      <w:r>
+        <w:rPr>
+          <w:rFonts w:ascii="宋体" w:hAnsi="宋体" w:cs="Arial" w:hint="eastAsia"/>
+          <w:b/>
+          <w:bCs/>
+          <w:color w:val="000080"/>
+        </w:rPr>
+        <w:t>链接在访问过后的颜色依然为</w:t>
+      </w:r>
+      <w:bookmarkStart w:id="0" w:name="_GoBack"/>
+      <w:bookmarkEnd w:id="0"/>
+      <w:r>
+        <w:rPr>
+          <w:rFonts w:ascii="宋体" w:hAnsi="宋体" w:cs="Arial" w:hint="eastAsia"/>
+          <w:b/>
+          <w:bCs/>
+          <w:color w:val="000080"/>
+        </w:rPr>
+        <w:t>蓝色</w:t>
       </w:r>
       <w:r>
         <w:rPr>
@@ -1681,8 +1737,19 @@
           <w:bCs/>
           <w:color w:val="000080"/>
         </w:rPr>
-        <w:t xml:space="preserve"> display:block</w:t>
-      </w:r>
+        <w:t xml:space="preserve"> </w:t>
+      </w:r>
+      <w:proofErr w:type="spellStart"/>
+      <w:r>
+        <w:rPr>
+          <w:rFonts w:ascii="宋体" w:hAnsi="宋体" w:cs="Arial"/>
+          <w:b/>
+          <w:bCs/>
+          <w:color w:val="000080"/>
+        </w:rPr>
+        <w:t>display:block</w:t>
+      </w:r>
+      <w:proofErr w:type="spellEnd"/>
       <w:r>
         <w:rPr>
           <w:rFonts w:ascii="宋体" w:hAnsi="宋体" w:cs="Arial" w:hint="eastAsia"/>

</xml_diff>